<commit_message>
Begin task 3 implementation
</commit_message>
<xml_diff>
--- a/svarark.docx
+++ b/svarark.docx
@@ -1,6 +1,6 @@
 
 <file path=word/document.xml><?xml version="1.0" encoding="utf-8"?>
-<w:document xmlns:wpc="http://schemas.microsoft.com/office/word/2010/wordprocessingCanvas" xmlns:cx="http://schemas.microsoft.com/office/drawing/2014/chartex" xmlns:cx1="http://schemas.microsoft.com/office/drawing/2015/9/8/chartex" xmlns:cx2="http://schemas.microsoft.com/office/drawing/2015/10/21/chartex" xmlns:cx3="http://schemas.microsoft.com/office/drawing/2016/5/9/chartex" xmlns:cx4="http://schemas.microsoft.com/office/drawing/2016/5/10/chartex" xmlns:cx5="http://schemas.microsoft.com/office/drawing/2016/5/11/chartex" xmlns:cx6="http://schemas.microsoft.com/office/drawing/2016/5/12/chartex" xmlns:cx7="http://schemas.microsoft.com/office/drawing/2016/5/13/chartex" xmlns:cx8="http://schemas.microsoft.com/office/drawing/2016/5/14/chartex" xmlns:mc="http://schemas.openxmlformats.org/markup-compatibility/2006" xmlns:aink="http://schemas.microsoft.com/office/drawing/2016/ink" xmlns:am3d="http://schemas.microsoft.com/office/drawing/2017/model3d" xmlns:o="urn:schemas-microsoft-com:office:office" xmlns:oel="http://schemas.microsoft.com/office/2019/extlst" xmlns:r="http://schemas.openxmlformats.org/officeDocument/2006/relationships" xmlns:m="http://schemas.openxmlformats.org/officeDocument/2006/math" xmlns:v="urn:schemas-microsoft-com:vml" xmlns:wp14="http://schemas.microsoft.com/office/word/2010/wordprocessingDrawing" xmlns:wp="http://schemas.openxmlformats.org/drawingml/2006/wordprocessingDrawing" xmlns:w10="urn:schemas-microsoft-com:office:word" xmlns:w="http://schemas.openxmlformats.org/wordprocessingml/2006/main" xmlns:w14="http://schemas.microsoft.com/office/word/2010/wordml" xmlns:w15="http://schemas.microsoft.com/office/word/2012/wordml" xmlns:w16cex="http://schemas.microsoft.com/office/word/2018/wordml/cex" xmlns:w16cid="http://schemas.microsoft.com/office/word/2016/wordml/cid" xmlns:w16="http://schemas.microsoft.com/office/word/2018/wordml" xmlns:w16sdtdh="http://schemas.microsoft.com/office/word/2020/wordml/sdtdatahash" xmlns:w16se="http://schemas.microsoft.com/office/word/2015/wordml/symex" xmlns:wpg="http://schemas.microsoft.com/office/word/2010/wordprocessingGroup" xmlns:wpi="http://schemas.microsoft.com/office/word/2010/wordprocessingInk" xmlns:wne="http://schemas.microsoft.com/office/word/2006/wordml" xmlns:wps="http://schemas.microsoft.com/office/word/2010/wordprocessingShape" mc:Ignorable="w14 w15 w16se w16cid w16 w16cex w16sdtdh wp14">
+<w:document xmlns:wpc="http://schemas.microsoft.com/office/word/2010/wordprocessingCanvas" xmlns:cx="http://schemas.microsoft.com/office/drawing/2014/chartex" xmlns:cx1="http://schemas.microsoft.com/office/drawing/2015/9/8/chartex" xmlns:cx2="http://schemas.microsoft.com/office/drawing/2015/10/21/chartex" xmlns:cx3="http://schemas.microsoft.com/office/drawing/2016/5/9/chartex" xmlns:cx4="http://schemas.microsoft.com/office/drawing/2016/5/10/chartex" xmlns:cx5="http://schemas.microsoft.com/office/drawing/2016/5/11/chartex" xmlns:cx6="http://schemas.microsoft.com/office/drawing/2016/5/12/chartex" xmlns:cx7="http://schemas.microsoft.com/office/drawing/2016/5/13/chartex" xmlns:cx8="http://schemas.microsoft.com/office/drawing/2016/5/14/chartex" xmlns:mc="http://schemas.openxmlformats.org/markup-compatibility/2006" xmlns:aink="http://schemas.microsoft.com/office/drawing/2016/ink" xmlns:am3d="http://schemas.microsoft.com/office/drawing/2017/model3d" xmlns:o="urn:schemas-microsoft-com:office:office" xmlns:oel="http://schemas.microsoft.com/office/2019/extlst" xmlns:r="http://schemas.openxmlformats.org/officeDocument/2006/relationships" xmlns:m="http://schemas.openxmlformats.org/officeDocument/2006/math" xmlns:v="urn:schemas-microsoft-com:vml" xmlns:wp14="http://schemas.microsoft.com/office/word/2010/wordprocessingDrawing" xmlns:wp="http://schemas.openxmlformats.org/drawingml/2006/wordprocessingDrawing" xmlns:w10="urn:schemas-microsoft-com:office:word" xmlns:w="http://schemas.openxmlformats.org/wordprocessingml/2006/main" xmlns:w14="http://schemas.microsoft.com/office/word/2010/wordml" xmlns:w15="http://schemas.microsoft.com/office/word/2012/wordml" xmlns:w16cex="http://schemas.microsoft.com/office/word/2018/wordml/cex" xmlns:w16cid="http://schemas.microsoft.com/office/word/2016/wordml/cid" xmlns:w16="http://schemas.microsoft.com/office/word/2018/wordml" xmlns:w16du="http://schemas.microsoft.com/office/word/2023/wordml/word16du" xmlns:w16sdtdh="http://schemas.microsoft.com/office/word/2020/wordml/sdtdatahash" xmlns:w16se="http://schemas.microsoft.com/office/word/2015/wordml/symex" xmlns:wpg="http://schemas.microsoft.com/office/word/2010/wordprocessingGroup" xmlns:wpi="http://schemas.microsoft.com/office/word/2010/wordprocessingInk" xmlns:wne="http://schemas.microsoft.com/office/word/2006/wordml" xmlns:wps="http://schemas.microsoft.com/office/word/2010/wordprocessingShape" mc:Ignorable="w14 w15 w16se w16cid w16 w16cex w16sdtdh w16du wp14">
   <w:body>
     <w:tbl>
       <w:tblPr>
@@ -158,21 +158,7 @@
                 <w:color w:val="000000" w:themeColor="text1"/>
                 <w:lang w:val="nb-NO"/>
               </w:rPr>
-              <w:t>.</w:t>
-            </w:r>
-            <w:r>
-              <w:rPr>
-                <w:color w:val="000000" w:themeColor="text1"/>
-                <w:lang w:val="nb-NO"/>
-              </w:rPr>
-              <w:t>2</w:t>
-            </w:r>
-            <w:r>
-              <w:rPr>
-                <w:color w:val="000000" w:themeColor="text1"/>
-                <w:lang w:val="nb-NO"/>
-              </w:rPr>
-              <w:t>)</w:t>
+              <w:t>.2)</w:t>
             </w:r>
           </w:p>
         </w:tc>
@@ -275,21 +261,7 @@
                 <w:color w:val="000000" w:themeColor="text1"/>
                 <w:lang w:val="nb-NO"/>
               </w:rPr>
-              <w:t>.</w:t>
-            </w:r>
-            <w:r>
-              <w:rPr>
-                <w:color w:val="000000" w:themeColor="text1"/>
-                <w:lang w:val="nb-NO"/>
-              </w:rPr>
-              <w:t>3</w:t>
-            </w:r>
-            <w:r>
-              <w:rPr>
-                <w:color w:val="000000" w:themeColor="text1"/>
-                <w:lang w:val="nb-NO"/>
-              </w:rPr>
-              <w:t>)</w:t>
+              <w:t>.3)</w:t>
             </w:r>
           </w:p>
         </w:tc>
@@ -392,21 +364,7 @@
                 <w:color w:val="000000" w:themeColor="text1"/>
                 <w:lang w:val="nb-NO"/>
               </w:rPr>
-              <w:t>.</w:t>
-            </w:r>
-            <w:r>
-              <w:rPr>
-                <w:color w:val="000000" w:themeColor="text1"/>
-                <w:lang w:val="nb-NO"/>
-              </w:rPr>
-              <w:t>4</w:t>
-            </w:r>
-            <w:r>
-              <w:rPr>
-                <w:color w:val="000000" w:themeColor="text1"/>
-                <w:lang w:val="nb-NO"/>
-              </w:rPr>
-              <w:t>)</w:t>
+              <w:t>.4)</w:t>
             </w:r>
           </w:p>
         </w:tc>
@@ -509,21 +467,7 @@
                 <w:color w:val="000000" w:themeColor="text1"/>
                 <w:lang w:val="nb-NO"/>
               </w:rPr>
-              <w:t>.</w:t>
-            </w:r>
-            <w:r>
-              <w:rPr>
-                <w:color w:val="000000" w:themeColor="text1"/>
-                <w:lang w:val="nb-NO"/>
-              </w:rPr>
-              <w:t>5</w:t>
-            </w:r>
-            <w:r>
-              <w:rPr>
-                <w:color w:val="000000" w:themeColor="text1"/>
-                <w:lang w:val="nb-NO"/>
-              </w:rPr>
-              <w:t>)</w:t>
+              <w:t>.5)</w:t>
             </w:r>
           </w:p>
         </w:tc>
@@ -626,28 +570,7 @@
                 <w:color w:val="000000" w:themeColor="text1"/>
                 <w:lang w:val="nb-NO"/>
               </w:rPr>
-              <w:t>b</w:t>
-            </w:r>
-            <w:r>
-              <w:rPr>
-                <w:color w:val="000000" w:themeColor="text1"/>
-                <w:lang w:val="nb-NO"/>
-              </w:rPr>
-              <w:t>.</w:t>
-            </w:r>
-            <w:r>
-              <w:rPr>
-                <w:color w:val="000000" w:themeColor="text1"/>
-                <w:lang w:val="nb-NO"/>
-              </w:rPr>
-              <w:t>1</w:t>
-            </w:r>
-            <w:r>
-              <w:rPr>
-                <w:color w:val="000000" w:themeColor="text1"/>
-                <w:lang w:val="nb-NO"/>
-              </w:rPr>
-              <w:t>)</w:t>
+              <w:t>b.1)</w:t>
             </w:r>
           </w:p>
         </w:tc>
@@ -692,25 +615,7 @@
                 <w:color w:val="000000" w:themeColor="text1"/>
                 <w:lang w:val="nb-NO"/>
               </w:rPr>
-              <w:t xml:space="preserve"> </w:t>
-            </w:r>
-            <w:r>
-              <w:rPr>
-                <w:b w:val="0"/>
-                <w:bCs w:val="0"/>
-                <w:color w:val="000000" w:themeColor="text1"/>
-                <w:lang w:val="nb-NO"/>
-              </w:rPr>
-              <w:t>er 2</w:t>
-            </w:r>
-            <w:r>
-              <w:rPr>
-                <w:b w:val="0"/>
-                <w:bCs w:val="0"/>
-                <w:color w:val="000000" w:themeColor="text1"/>
-                <w:lang w:val="nb-NO"/>
-              </w:rPr>
-              <w:t xml:space="preserve">, </w:t>
+              <w:t xml:space="preserve"> er 2, </w:t>
             </w:r>
             <w:r>
               <w:rPr>
@@ -881,6 +786,9 @@
                 </m:sSupPr>
                 <m:e>
                   <m:r>
+                    <m:rPr>
+                      <m:sty m:val="bi"/>
+                    </m:rPr>
                     <w:rPr>
                       <w:rFonts w:ascii="Cambria Math" w:hAnsi="Cambria Math"/>
                       <w:color w:val="000000" w:themeColor="text1"/>
@@ -913,6 +821,9 @@
                     </m:sSubPr>
                     <m:e>
                       <m:r>
+                        <m:rPr>
+                          <m:sty m:val="bi"/>
+                        </m:rPr>
                         <w:rPr>
                           <w:rFonts w:ascii="Cambria Math" w:hAnsi="Cambria Math"/>
                           <w:color w:val="000000" w:themeColor="text1"/>
@@ -1025,21 +936,7 @@
                 <w:color w:val="000000" w:themeColor="text1"/>
                 <w:lang w:val="nb-NO"/>
               </w:rPr>
-              <w:t>b.</w:t>
-            </w:r>
-            <w:r>
-              <w:rPr>
-                <w:color w:val="000000" w:themeColor="text1"/>
-                <w:lang w:val="nb-NO"/>
-              </w:rPr>
-              <w:t>3</w:t>
-            </w:r>
-            <w:r>
-              <w:rPr>
-                <w:color w:val="000000" w:themeColor="text1"/>
-                <w:lang w:val="nb-NO"/>
-              </w:rPr>
-              <w:t>)</w:t>
+              <w:t>b.3)</w:t>
             </w:r>
           </w:p>
         </w:tc>
@@ -1142,21 +1039,7 @@
                 <w:color w:val="000000" w:themeColor="text1"/>
                 <w:lang w:val="nb-NO"/>
               </w:rPr>
-              <w:t>b.</w:t>
-            </w:r>
-            <w:r>
-              <w:rPr>
-                <w:color w:val="000000" w:themeColor="text1"/>
-                <w:lang w:val="nb-NO"/>
-              </w:rPr>
-              <w:t>4</w:t>
-            </w:r>
-            <w:r>
-              <w:rPr>
-                <w:color w:val="000000" w:themeColor="text1"/>
-                <w:lang w:val="nb-NO"/>
-              </w:rPr>
-              <w:t>)</w:t>
+              <w:t>b.4)</w:t>
             </w:r>
           </w:p>
         </w:tc>
@@ -1182,21 +1065,12 @@
                 <w:color w:val="000000" w:themeColor="text1"/>
                 <w:lang w:val="nb-NO"/>
               </w:rPr>
-              <w:t xml:space="preserve">Diskuter kort hvordan koeffisientene </w:t>
-            </w:r>
-            <w:r>
-              <w:rPr>
-                <w:b w:val="0"/>
-                <w:bCs w:val="0"/>
-                <w:color w:val="000000" w:themeColor="text1"/>
-                <w:lang w:val="nb-NO"/>
-              </w:rPr>
-              <w:t>(</w:t>
+              <w:t>Diskuter kort hvordan koeffisientene (</w:t>
             </w:r>
             <m:oMath>
               <m:r>
                 <m:rPr>
-                  <m:sty m:val="p"/>
+                  <m:sty m:val="b"/>
                 </m:rPr>
                 <w:rPr>
                   <w:rFonts w:ascii="Cambria Math" w:hAnsi="Cambria Math"/>
@@ -1319,21 +1193,7 @@
                 <w:color w:val="000000" w:themeColor="text1"/>
                 <w:lang w:val="nb-NO"/>
               </w:rPr>
-              <w:t>b.</w:t>
-            </w:r>
-            <w:r>
-              <w:rPr>
-                <w:color w:val="000000" w:themeColor="text1"/>
-                <w:lang w:val="nb-NO"/>
-              </w:rPr>
-              <w:t>5</w:t>
-            </w:r>
-            <w:r>
-              <w:rPr>
-                <w:color w:val="000000" w:themeColor="text1"/>
-                <w:lang w:val="nb-NO"/>
-              </w:rPr>
-              <w:t>)</w:t>
+              <w:t>b.5)</w:t>
             </w:r>
           </w:p>
         </w:tc>
@@ -1493,21 +1353,7 @@
                 <w:color w:val="000000" w:themeColor="text1"/>
                 <w:lang w:val="nb-NO"/>
               </w:rPr>
-              <w:t>b.</w:t>
-            </w:r>
-            <w:r>
-              <w:rPr>
-                <w:color w:val="000000" w:themeColor="text1"/>
-                <w:lang w:val="nb-NO"/>
-              </w:rPr>
-              <w:t>6</w:t>
-            </w:r>
-            <w:r>
-              <w:rPr>
-                <w:color w:val="000000" w:themeColor="text1"/>
-                <w:lang w:val="nb-NO"/>
-              </w:rPr>
-              <w:t>)</w:t>
+              <w:t>b.6)</w:t>
             </w:r>
           </w:p>
         </w:tc>
@@ -1630,28 +1476,7 @@
                 <w:color w:val="000000" w:themeColor="text1"/>
                 <w:lang w:val="nb-NO"/>
               </w:rPr>
-              <w:t>c</w:t>
-            </w:r>
-            <w:r>
-              <w:rPr>
-                <w:color w:val="000000" w:themeColor="text1"/>
-                <w:lang w:val="nb-NO"/>
-              </w:rPr>
-              <w:t>.</w:t>
-            </w:r>
-            <w:r>
-              <w:rPr>
-                <w:color w:val="000000" w:themeColor="text1"/>
-                <w:lang w:val="nb-NO"/>
-              </w:rPr>
-              <w:t>1</w:t>
-            </w:r>
-            <w:r>
-              <w:rPr>
-                <w:color w:val="000000" w:themeColor="text1"/>
-                <w:lang w:val="nb-NO"/>
-              </w:rPr>
-              <w:t>)</w:t>
+              <w:t>c.1)</w:t>
             </w:r>
           </w:p>
         </w:tc>
@@ -1754,21 +1579,7 @@
                 <w:color w:val="000000" w:themeColor="text1"/>
                 <w:lang w:val="nb-NO"/>
               </w:rPr>
-              <w:t>c.</w:t>
-            </w:r>
-            <w:r>
-              <w:rPr>
-                <w:color w:val="000000" w:themeColor="text1"/>
-                <w:lang w:val="nb-NO"/>
-              </w:rPr>
-              <w:t>2</w:t>
-            </w:r>
-            <w:r>
-              <w:rPr>
-                <w:color w:val="000000" w:themeColor="text1"/>
-                <w:lang w:val="nb-NO"/>
-              </w:rPr>
-              <w:t>)</w:t>
+              <w:t>c.2)</w:t>
             </w:r>
           </w:p>
         </w:tc>
@@ -1798,6 +1609,9 @@
             </w:r>
             <m:oMath>
               <m:r>
+                <m:rPr>
+                  <m:sty m:val="bi"/>
+                </m:rPr>
                 <w:rPr>
                   <w:rFonts w:ascii="Cambria Math" w:hAnsi="Cambria Math"/>
                   <w:color w:val="000000" w:themeColor="text1"/>
@@ -1900,28 +1714,7 @@
                 <w:color w:val="000000" w:themeColor="text1"/>
                 <w:lang w:val="nb-NO"/>
               </w:rPr>
-              <w:t>d</w:t>
-            </w:r>
-            <w:r>
-              <w:rPr>
-                <w:color w:val="000000" w:themeColor="text1"/>
-                <w:lang w:val="nb-NO"/>
-              </w:rPr>
-              <w:t>.</w:t>
-            </w:r>
-            <w:r>
-              <w:rPr>
-                <w:color w:val="000000" w:themeColor="text1"/>
-                <w:lang w:val="nb-NO"/>
-              </w:rPr>
-              <w:t>1</w:t>
-            </w:r>
-            <w:r>
-              <w:rPr>
-                <w:color w:val="000000" w:themeColor="text1"/>
-                <w:lang w:val="nb-NO"/>
-              </w:rPr>
-              <w:t>)</w:t>
+              <w:t>d.1)</w:t>
             </w:r>
           </w:p>
         </w:tc>
@@ -1947,19 +1740,13 @@
                 <w:color w:val="000000" w:themeColor="text1"/>
                 <w:lang w:val="nb-NO"/>
               </w:rPr>
-              <w:t>Gjør logistisk regresjon eller</w:t>
-            </w:r>
-            <w:r>
-              <w:rPr>
-                <w:b w:val="0"/>
-                <w:bCs w:val="0"/>
-                <w:color w:val="000000" w:themeColor="text1"/>
-                <w:lang w:val="nb-NO"/>
-              </w:rPr>
-              <w:t xml:space="preserve"> </w:t>
+              <w:t xml:space="preserve">Gjør logistisk regresjon eller </w:t>
             </w:r>
             <m:oMath>
               <m:r>
+                <m:rPr>
+                  <m:sty m:val="bi"/>
+                </m:rPr>
                 <w:rPr>
                   <w:rFonts w:ascii="Cambria Math" w:hAnsi="Cambria Math"/>
                   <w:color w:val="000000" w:themeColor="text1"/>
@@ -1975,16 +1762,7 @@
                 <w:color w:val="000000" w:themeColor="text1"/>
                 <w:lang w:val="nb-NO"/>
               </w:rPr>
-              <w:t xml:space="preserve"> -nærmeste-nabo-klassifikasjon det best på fotballkampdataene?</w:t>
-            </w:r>
-            <w:r>
-              <w:rPr>
-                <w:b w:val="0"/>
-                <w:bCs w:val="0"/>
-                <w:color w:val="000000" w:themeColor="text1"/>
-                <w:lang w:val="nb-NO"/>
-              </w:rPr>
-              <w:t xml:space="preserve"> </w:t>
+              <w:t xml:space="preserve"> -nærmeste-nabo-klassifikasjon det best på fotballkampdataene? </w:t>
             </w:r>
           </w:p>
         </w:tc>
@@ -2061,21 +1839,7 @@
                 <w:color w:val="000000" w:themeColor="text1"/>
                 <w:lang w:val="nb-NO"/>
               </w:rPr>
-              <w:t>d.</w:t>
-            </w:r>
-            <w:r>
-              <w:rPr>
-                <w:color w:val="000000" w:themeColor="text1"/>
-                <w:lang w:val="nb-NO"/>
-              </w:rPr>
-              <w:t>2</w:t>
-            </w:r>
-            <w:r>
-              <w:rPr>
-                <w:color w:val="000000" w:themeColor="text1"/>
-                <w:lang w:val="nb-NO"/>
-              </w:rPr>
-              <w:t>)</w:t>
+              <w:t>d.2)</w:t>
             </w:r>
           </w:p>
         </w:tc>
@@ -2174,14 +1938,7 @@
                 <w:color w:val="000000" w:themeColor="text1"/>
                 <w:lang w:val="nb-NO"/>
               </w:rPr>
-              <w:t>3a.1</w:t>
-            </w:r>
-            <w:r>
-              <w:rPr>
-                <w:color w:val="000000" w:themeColor="text1"/>
-                <w:lang w:val="nb-NO"/>
-              </w:rPr>
-              <w:t>)</w:t>
+              <w:t>3a.1)</w:t>
             </w:r>
           </w:p>
         </w:tc>
@@ -2239,7 +1996,16 @@
           <w:p>
             <w:pPr>
               <w:cnfStyle w:val="000000000000" w:firstRow="0" w:lastRow="0" w:firstColumn="0" w:lastColumn="0" w:oddVBand="0" w:evenVBand="0" w:oddHBand="0" w:evenHBand="0" w:firstRowFirstColumn="0" w:firstRowLastColumn="0" w:lastRowFirstColumn="0" w:lastRowLastColumn="0"/>
-            </w:pPr>
+              <w:rPr>
+                <w:lang w:val="nb-NO"/>
+              </w:rPr>
+            </w:pPr>
+            <w:r>
+              <w:rPr>
+                <w:lang w:val="nb-NO"/>
+              </w:rPr>
+              <w:t>De tre sifrene vi har i utvalget av datasettet er 3, 8 og 9. Datasettet består av 6000 bilder, mens utvalget består av 10 bilder.</w:t>
+            </w:r>
           </w:p>
         </w:tc>
       </w:tr>
@@ -2277,17 +2043,48 @@
                 <w:color w:val="000000" w:themeColor="text1"/>
                 <w:lang w:val="nb-NO"/>
               </w:rPr>
-              <w:t>3a.</w:t>
-            </w:r>
-            <w:r>
-              <w:rPr>
-                <w:color w:val="000000" w:themeColor="text1"/>
-                <w:lang w:val="nb-NO"/>
-              </w:rPr>
-              <w:t>2</w:t>
-            </w:r>
-            <w:r>
-              <w:rPr>
+              <w:t>3a.2)</w:t>
+            </w:r>
+          </w:p>
+        </w:tc>
+        <w:tc>
+          <w:tcPr>
+            <w:tcW w:w="8170" w:type="dxa"/>
+            <w:shd w:val="clear" w:color="auto" w:fill="E2EFD9" w:themeFill="accent6" w:themeFillTint="33"/>
+          </w:tcPr>
+          <w:p>
+            <w:pPr>
+              <w:cnfStyle w:val="100000000000" w:firstRow="1" w:lastRow="0" w:firstColumn="0" w:lastColumn="0" w:oddVBand="0" w:evenVBand="0" w:oddHBand="0" w:evenHBand="0" w:firstRowFirstColumn="0" w:firstRowLastColumn="0" w:lastRowFirstColumn="0" w:lastRowLastColumn="0"/>
+              <w:rPr>
+                <w:b w:val="0"/>
+                <w:bCs w:val="0"/>
+                <w:color w:val="000000" w:themeColor="text1"/>
+                <w:lang w:val="nb-NO"/>
+              </w:rPr>
+            </w:pPr>
+            <w:r>
+              <w:rPr>
+                <w:b w:val="0"/>
+                <w:bCs w:val="0"/>
+                <w:color w:val="000000" w:themeColor="text1"/>
+                <w:lang w:val="nb-NO"/>
+              </w:rPr>
+              <w:t xml:space="preserve">Hvilket siffer ligner det 500. bildet i datasettet vårt på? Lag et bilde som viser dette sifferet. (Husk at Python begynner nummereringen med 0, og derfor refereres det 500. bildet til </w:t>
+            </w:r>
+            <w:r>
+              <w:rPr>
+                <w:rFonts w:ascii="Courier New" w:hAnsi="Courier New" w:cs="Courier New"/>
+                <w:b w:val="0"/>
+                <w:bCs w:val="0"/>
+                <w:color w:val="000000" w:themeColor="text1"/>
+                <w:lang w:val="nb-NO"/>
+              </w:rPr>
+              <w:t>[499]</w:t>
+            </w:r>
+            <w:r>
+              <w:rPr>
+                <w:b w:val="0"/>
+                <w:bCs w:val="0"/>
                 <w:color w:val="000000" w:themeColor="text1"/>
                 <w:lang w:val="nb-NO"/>
               </w:rPr>
@@ -2295,51 +2092,6 @@
             </w:r>
           </w:p>
         </w:tc>
-        <w:tc>
-          <w:tcPr>
-            <w:tcW w:w="8170" w:type="dxa"/>
-            <w:shd w:val="clear" w:color="auto" w:fill="E2EFD9" w:themeFill="accent6" w:themeFillTint="33"/>
-          </w:tcPr>
-          <w:p>
-            <w:pPr>
-              <w:cnfStyle w:val="100000000000" w:firstRow="1" w:lastRow="0" w:firstColumn="0" w:lastColumn="0" w:oddVBand="0" w:evenVBand="0" w:oddHBand="0" w:evenHBand="0" w:firstRowFirstColumn="0" w:firstRowLastColumn="0" w:lastRowFirstColumn="0" w:lastRowLastColumn="0"/>
-              <w:rPr>
-                <w:b w:val="0"/>
-                <w:bCs w:val="0"/>
-                <w:color w:val="000000" w:themeColor="text1"/>
-                <w:lang w:val="nb-NO"/>
-              </w:rPr>
-            </w:pPr>
-            <w:r>
-              <w:rPr>
-                <w:b w:val="0"/>
-                <w:bCs w:val="0"/>
-                <w:color w:val="000000" w:themeColor="text1"/>
-                <w:lang w:val="nb-NO"/>
-              </w:rPr>
-              <w:t xml:space="preserve">Hvilket siffer ligner det 500. bildet i datasettet vårt på? Lag et bilde som viser dette sifferet. (Husk at Python begynner nummereringen med 0, og derfor refereres det 500. bildet til </w:t>
-            </w:r>
-            <w:r>
-              <w:rPr>
-                <w:rFonts w:ascii="Courier New" w:hAnsi="Courier New" w:cs="Courier New"/>
-                <w:b w:val="0"/>
-                <w:bCs w:val="0"/>
-                <w:color w:val="000000" w:themeColor="text1"/>
-                <w:lang w:val="nb-NO"/>
-              </w:rPr>
-              <w:t>[499]</w:t>
-            </w:r>
-            <w:r>
-              <w:rPr>
-                <w:b w:val="0"/>
-                <w:bCs w:val="0"/>
-                <w:color w:val="000000" w:themeColor="text1"/>
-                <w:lang w:val="nb-NO"/>
-              </w:rPr>
-              <w:t>)</w:t>
-            </w:r>
-          </w:p>
-        </w:tc>
       </w:tr>
       <w:tr>
         <w:tc>
@@ -2368,7 +2120,16 @@
           <w:p>
             <w:pPr>
               <w:cnfStyle w:val="000000000000" w:firstRow="0" w:lastRow="0" w:firstColumn="0" w:lastColumn="0" w:oddVBand="0" w:evenVBand="0" w:oddHBand="0" w:evenHBand="0" w:firstRowFirstColumn="0" w:firstRowLastColumn="0" w:lastRowFirstColumn="0" w:lastRowLastColumn="0"/>
-            </w:pPr>
+              <w:rPr>
+                <w:lang w:val="nb-NO"/>
+              </w:rPr>
+            </w:pPr>
+            <w:r>
+              <w:rPr>
+                <w:lang w:val="nb-NO"/>
+              </w:rPr>
+              <w:t>Bildet siffer 500 ligner på tallet 9.</w:t>
+            </w:r>
           </w:p>
         </w:tc>
       </w:tr>
@@ -2406,35 +2167,7 @@
                 <w:color w:val="000000" w:themeColor="text1"/>
                 <w:lang w:val="nb-NO"/>
               </w:rPr>
-              <w:t>3</w:t>
-            </w:r>
-            <w:r>
-              <w:rPr>
-                <w:color w:val="000000" w:themeColor="text1"/>
-                <w:lang w:val="nb-NO"/>
-              </w:rPr>
-              <w:t>b</w:t>
-            </w:r>
-            <w:r>
-              <w:rPr>
-                <w:color w:val="000000" w:themeColor="text1"/>
-                <w:lang w:val="nb-NO"/>
-              </w:rPr>
-              <w:t>.</w:t>
-            </w:r>
-            <w:r>
-              <w:rPr>
-                <w:color w:val="000000" w:themeColor="text1"/>
-                <w:lang w:val="nb-NO"/>
-              </w:rPr>
-              <w:t>1</w:t>
-            </w:r>
-            <w:r>
-              <w:rPr>
-                <w:color w:val="000000" w:themeColor="text1"/>
-                <w:lang w:val="nb-NO"/>
-              </w:rPr>
-              <w:t>)</w:t>
+              <w:t>3b.1)</w:t>
             </w:r>
           </w:p>
         </w:tc>
@@ -2460,19 +2193,13 @@
                 <w:color w:val="000000" w:themeColor="text1"/>
                 <w:lang w:val="nb-NO"/>
               </w:rPr>
-              <w:t>Tegn sentroidene av de 3 klyngene fra</w:t>
-            </w:r>
-            <w:r>
-              <w:rPr>
-                <w:b w:val="0"/>
-                <w:bCs w:val="0"/>
-                <w:color w:val="000000" w:themeColor="text1"/>
-                <w:lang w:val="nb-NO"/>
-              </w:rPr>
-              <w:t xml:space="preserve"> </w:t>
+              <w:t xml:space="preserve">Tegn sentroidene av de 3 klyngene fra </w:t>
             </w:r>
             <m:oMath>
               <m:r>
+                <m:rPr>
+                  <m:sty m:val="bi"/>
+                </m:rPr>
                 <w:rPr>
                   <w:rFonts w:ascii="Cambria Math" w:hAnsi="Cambria Math"/>
                   <w:color w:val="000000" w:themeColor="text1"/>
@@ -2558,21 +2285,7 @@
                 <w:color w:val="000000" w:themeColor="text1"/>
                 <w:lang w:val="nb-NO"/>
               </w:rPr>
-              <w:t>3b.</w:t>
-            </w:r>
-            <w:r>
-              <w:rPr>
-                <w:color w:val="000000" w:themeColor="text1"/>
-                <w:lang w:val="nb-NO"/>
-              </w:rPr>
-              <w:t>2</w:t>
-            </w:r>
-            <w:r>
-              <w:rPr>
-                <w:color w:val="000000" w:themeColor="text1"/>
-                <w:lang w:val="nb-NO"/>
-              </w:rPr>
-              <w:t>)</w:t>
+              <w:t>3b.2)</w:t>
             </w:r>
           </w:p>
         </w:tc>
@@ -2668,21 +2381,7 @@
                 <w:color w:val="000000" w:themeColor="text1"/>
                 <w:lang w:val="nb-NO"/>
               </w:rPr>
-              <w:t>3b.</w:t>
-            </w:r>
-            <w:r>
-              <w:rPr>
-                <w:color w:val="000000" w:themeColor="text1"/>
-                <w:lang w:val="nb-NO"/>
-              </w:rPr>
-              <w:t>3</w:t>
-            </w:r>
-            <w:r>
-              <w:rPr>
-                <w:color w:val="000000" w:themeColor="text1"/>
-                <w:lang w:val="nb-NO"/>
-              </w:rPr>
-              <w:t>)</w:t>
+              <w:t>3b.3)</w:t>
             </w:r>
           </w:p>
         </w:tc>
@@ -2708,19 +2407,13 @@
                 <w:color w:val="000000" w:themeColor="text1"/>
                 <w:lang w:val="nb-NO"/>
               </w:rPr>
-              <w:t>Vi har valgt</w:t>
-            </w:r>
-            <w:r>
-              <w:rPr>
-                <w:b w:val="0"/>
-                <w:bCs w:val="0"/>
-                <w:color w:val="000000" w:themeColor="text1"/>
-                <w:lang w:val="nb-NO"/>
-              </w:rPr>
-              <w:t xml:space="preserve"> </w:t>
+              <w:t xml:space="preserve">Vi har valgt </w:t>
             </w:r>
             <m:oMath>
               <m:r>
+                <m:rPr>
+                  <m:sty m:val="bi"/>
+                </m:rPr>
                 <w:rPr>
                   <w:rFonts w:ascii="Cambria Math" w:hAnsi="Cambria Math"/>
                   <w:color w:val="000000" w:themeColor="text1"/>
@@ -2736,46 +2429,13 @@
                 <w:color w:val="000000" w:themeColor="text1"/>
                 <w:lang w:val="nb-NO"/>
               </w:rPr>
-              <w:t xml:space="preserve"> </w:t>
-            </w:r>
-            <w:r>
-              <w:rPr>
-                <w:b w:val="0"/>
-                <w:bCs w:val="0"/>
-                <w:color w:val="000000" w:themeColor="text1"/>
-                <w:lang w:val="nb-NO"/>
-              </w:rPr>
-              <w:t xml:space="preserve">for dette eksempelet fordi vi vil finne klynger som representerer de 3 </w:t>
-            </w:r>
-            <w:r>
-              <w:rPr>
-                <w:b w:val="0"/>
-                <w:bCs w:val="0"/>
-                <w:color w:val="000000" w:themeColor="text1"/>
-                <w:lang w:val="nb-NO"/>
-              </w:rPr>
-              <w:t>sifrene</w:t>
-            </w:r>
-            <w:r>
-              <w:rPr>
-                <w:b w:val="0"/>
-                <w:bCs w:val="0"/>
-                <w:color w:val="000000" w:themeColor="text1"/>
-                <w:lang w:val="nb-NO"/>
-              </w:rPr>
-              <w:t>. Men generelt er</w:t>
-            </w:r>
-            <w:r>
-              <w:rPr>
-                <w:b w:val="0"/>
-                <w:bCs w:val="0"/>
-                <w:color w:val="000000" w:themeColor="text1"/>
-                <w:lang w:val="nb-NO"/>
-              </w:rPr>
-              <w:t xml:space="preserve"> </w:t>
+              <w:t xml:space="preserve"> for dette eksempelet fordi vi vil finne klynger som representerer de 3 sifrene. Men generelt er </w:t>
             </w:r>
             <m:oMath>
               <m:r>
+                <m:rPr>
+                  <m:sty m:val="bi"/>
+                </m:rPr>
                 <w:rPr>
                   <w:rFonts w:ascii="Cambria Math" w:hAnsi="Cambria Math"/>
                   <w:color w:val="000000" w:themeColor="text1"/>
@@ -2795,6 +2455,9 @@
             </w:r>
             <m:oMath>
               <m:r>
+                <m:rPr>
+                  <m:sty m:val="bi"/>
+                </m:rPr>
                 <w:rPr>
                   <w:rFonts w:ascii="Cambria Math" w:hAnsi="Cambria Math"/>
                   <w:color w:val="000000" w:themeColor="text1"/>
@@ -2880,21 +2543,7 @@
                 <w:color w:val="000000" w:themeColor="text1"/>
                 <w:lang w:val="nb-NO"/>
               </w:rPr>
-              <w:t>3b.</w:t>
-            </w:r>
-            <w:r>
-              <w:rPr>
-                <w:color w:val="000000" w:themeColor="text1"/>
-                <w:lang w:val="nb-NO"/>
-              </w:rPr>
-              <w:t>4</w:t>
-            </w:r>
-            <w:r>
-              <w:rPr>
-                <w:color w:val="000000" w:themeColor="text1"/>
-                <w:lang w:val="nb-NO"/>
-              </w:rPr>
-              <w:t>)</w:t>
+              <w:t>3b.4)</w:t>
             </w:r>
           </w:p>
         </w:tc>
@@ -2920,19 +2569,13 @@
                 <w:color w:val="000000" w:themeColor="text1"/>
                 <w:lang w:val="nb-NO"/>
               </w:rPr>
-              <w:t>Kjør analysen igjen med</w:t>
-            </w:r>
-            <w:r>
-              <w:rPr>
-                <w:b w:val="0"/>
-                <w:bCs w:val="0"/>
-                <w:color w:val="000000" w:themeColor="text1"/>
-                <w:lang w:val="nb-NO"/>
-              </w:rPr>
-              <w:t xml:space="preserve"> </w:t>
+              <w:t xml:space="preserve">Kjør analysen igjen med </w:t>
             </w:r>
             <m:oMath>
               <m:r>
+                <m:rPr>
+                  <m:sty m:val="bi"/>
+                </m:rPr>
                 <w:rPr>
                   <w:rFonts w:ascii="Cambria Math" w:hAnsi="Cambria Math"/>
                   <w:color w:val="000000" w:themeColor="text1"/>
@@ -2952,6 +2595,9 @@
             </w:r>
             <m:oMath>
               <m:r>
+                <m:rPr>
+                  <m:sty m:val="bi"/>
+                </m:rPr>
                 <w:rPr>
                   <w:rFonts w:ascii="Cambria Math" w:hAnsi="Cambria Math"/>
                   <w:color w:val="000000" w:themeColor="text1"/>
@@ -2988,6 +2634,7 @@
               <w:rPr>
                 <w:lang w:val="nb-NO"/>
               </w:rPr>
+              <w:lastRenderedPageBreak/>
               <w:t>Svar</w:t>
             </w:r>
           </w:p>
@@ -3037,35 +2684,7 @@
                 <w:color w:val="000000" w:themeColor="text1"/>
                 <w:lang w:val="nb-NO"/>
               </w:rPr>
-              <w:t>3</w:t>
-            </w:r>
-            <w:r>
-              <w:rPr>
-                <w:color w:val="000000" w:themeColor="text1"/>
-                <w:lang w:val="nb-NO"/>
-              </w:rPr>
-              <w:t>c</w:t>
-            </w:r>
-            <w:r>
-              <w:rPr>
-                <w:color w:val="000000" w:themeColor="text1"/>
-                <w:lang w:val="nb-NO"/>
-              </w:rPr>
-              <w:t>.</w:t>
-            </w:r>
-            <w:r>
-              <w:rPr>
-                <w:color w:val="000000" w:themeColor="text1"/>
-                <w:lang w:val="nb-NO"/>
-              </w:rPr>
-              <w:t>1</w:t>
-            </w:r>
-            <w:r>
-              <w:rPr>
-                <w:color w:val="000000" w:themeColor="text1"/>
-                <w:lang w:val="nb-NO"/>
-              </w:rPr>
-              <w:t>)</w:t>
+              <w:t>3c.1)</w:t>
             </w:r>
           </w:p>
         </w:tc>
@@ -3161,21 +2780,7 @@
                 <w:color w:val="000000" w:themeColor="text1"/>
                 <w:lang w:val="nb-NO"/>
               </w:rPr>
-              <w:t>3c.</w:t>
-            </w:r>
-            <w:r>
-              <w:rPr>
-                <w:color w:val="000000" w:themeColor="text1"/>
-                <w:lang w:val="nb-NO"/>
-              </w:rPr>
-              <w:t>2</w:t>
-            </w:r>
-            <w:r>
-              <w:rPr>
-                <w:color w:val="000000" w:themeColor="text1"/>
-                <w:lang w:val="nb-NO"/>
-              </w:rPr>
-              <w:t>)</w:t>
+              <w:t>3c.2)</w:t>
             </w:r>
           </w:p>
         </w:tc>
@@ -3290,21 +2895,7 @@
                 <w:color w:val="000000" w:themeColor="text1"/>
                 <w:lang w:val="nb-NO"/>
               </w:rPr>
-              <w:t>3c.</w:t>
-            </w:r>
-            <w:r>
-              <w:rPr>
-                <w:color w:val="000000" w:themeColor="text1"/>
-                <w:lang w:val="nb-NO"/>
-              </w:rPr>
-              <w:t>3</w:t>
-            </w:r>
-            <w:r>
-              <w:rPr>
-                <w:color w:val="000000" w:themeColor="text1"/>
-                <w:lang w:val="nb-NO"/>
-              </w:rPr>
-              <w:t>)</w:t>
+              <w:t>3c.3)</w:t>
             </w:r>
           </w:p>
         </w:tc>
@@ -3476,35 +3067,7 @@
                 <w:color w:val="000000" w:themeColor="text1"/>
                 <w:lang w:val="nb-NO"/>
               </w:rPr>
-              <w:t>3</w:t>
-            </w:r>
-            <w:r>
-              <w:rPr>
-                <w:color w:val="000000" w:themeColor="text1"/>
-                <w:lang w:val="nb-NO"/>
-              </w:rPr>
-              <w:t>d</w:t>
-            </w:r>
-            <w:r>
-              <w:rPr>
-                <w:color w:val="000000" w:themeColor="text1"/>
-                <w:lang w:val="nb-NO"/>
-              </w:rPr>
-              <w:t>.</w:t>
-            </w:r>
-            <w:r>
-              <w:rPr>
-                <w:color w:val="000000" w:themeColor="text1"/>
-                <w:lang w:val="nb-NO"/>
-              </w:rPr>
-              <w:t>1</w:t>
-            </w:r>
-            <w:r>
-              <w:rPr>
-                <w:color w:val="000000" w:themeColor="text1"/>
-                <w:lang w:val="nb-NO"/>
-              </w:rPr>
-              <w:t>)</w:t>
+              <w:t>3d.1)</w:t>
             </w:r>
           </w:p>
         </w:tc>
@@ -3584,7 +3147,7 @@
 </file>
 
 <file path=word/endnotes.xml><?xml version="1.0" encoding="utf-8"?>
-<w:endnotes xmlns:wpc="http://schemas.microsoft.com/office/word/2010/wordprocessingCanvas" xmlns:cx="http://schemas.microsoft.com/office/drawing/2014/chartex" xmlns:cx1="http://schemas.microsoft.com/office/drawing/2015/9/8/chartex" xmlns:cx2="http://schemas.microsoft.com/office/drawing/2015/10/21/chartex" xmlns:cx3="http://schemas.microsoft.com/office/drawing/2016/5/9/chartex" xmlns:cx4="http://schemas.microsoft.com/office/drawing/2016/5/10/chartex" xmlns:cx5="http://schemas.microsoft.com/office/drawing/2016/5/11/chartex" xmlns:cx6="http://schemas.microsoft.com/office/drawing/2016/5/12/chartex" xmlns:cx7="http://schemas.microsoft.com/office/drawing/2016/5/13/chartex" xmlns:cx8="http://schemas.microsoft.com/office/drawing/2016/5/14/chartex" xmlns:mc="http://schemas.openxmlformats.org/markup-compatibility/2006" xmlns:aink="http://schemas.microsoft.com/office/drawing/2016/ink" xmlns:am3d="http://schemas.microsoft.com/office/drawing/2017/model3d" xmlns:o="urn:schemas-microsoft-com:office:office" xmlns:oel="http://schemas.microsoft.com/office/2019/extlst" xmlns:r="http://schemas.openxmlformats.org/officeDocument/2006/relationships" xmlns:m="http://schemas.openxmlformats.org/officeDocument/2006/math" xmlns:v="urn:schemas-microsoft-com:vml" xmlns:wp14="http://schemas.microsoft.com/office/word/2010/wordprocessingDrawing" xmlns:wp="http://schemas.openxmlformats.org/drawingml/2006/wordprocessingDrawing" xmlns:w10="urn:schemas-microsoft-com:office:word" xmlns:w="http://schemas.openxmlformats.org/wordprocessingml/2006/main" xmlns:w14="http://schemas.microsoft.com/office/word/2010/wordml" xmlns:w15="http://schemas.microsoft.com/office/word/2012/wordml" xmlns:w16cex="http://schemas.microsoft.com/office/word/2018/wordml/cex" xmlns:w16cid="http://schemas.microsoft.com/office/word/2016/wordml/cid" xmlns:w16="http://schemas.microsoft.com/office/word/2018/wordml" xmlns:w16sdtdh="http://schemas.microsoft.com/office/word/2020/wordml/sdtdatahash" xmlns:w16se="http://schemas.microsoft.com/office/word/2015/wordml/symex" xmlns:wpg="http://schemas.microsoft.com/office/word/2010/wordprocessingGroup" xmlns:wpi="http://schemas.microsoft.com/office/word/2010/wordprocessingInk" xmlns:wne="http://schemas.microsoft.com/office/word/2006/wordml" xmlns:wps="http://schemas.microsoft.com/office/word/2010/wordprocessingShape" mc:Ignorable="w14 w15 w16se w16cid w16 w16cex w16sdtdh wp14">
+<w:endnotes xmlns:wpc="http://schemas.microsoft.com/office/word/2010/wordprocessingCanvas" xmlns:cx="http://schemas.microsoft.com/office/drawing/2014/chartex" xmlns:cx1="http://schemas.microsoft.com/office/drawing/2015/9/8/chartex" xmlns:cx2="http://schemas.microsoft.com/office/drawing/2015/10/21/chartex" xmlns:cx3="http://schemas.microsoft.com/office/drawing/2016/5/9/chartex" xmlns:cx4="http://schemas.microsoft.com/office/drawing/2016/5/10/chartex" xmlns:cx5="http://schemas.microsoft.com/office/drawing/2016/5/11/chartex" xmlns:cx6="http://schemas.microsoft.com/office/drawing/2016/5/12/chartex" xmlns:cx7="http://schemas.microsoft.com/office/drawing/2016/5/13/chartex" xmlns:cx8="http://schemas.microsoft.com/office/drawing/2016/5/14/chartex" xmlns:mc="http://schemas.openxmlformats.org/markup-compatibility/2006" xmlns:aink="http://schemas.microsoft.com/office/drawing/2016/ink" xmlns:am3d="http://schemas.microsoft.com/office/drawing/2017/model3d" xmlns:o="urn:schemas-microsoft-com:office:office" xmlns:oel="http://schemas.microsoft.com/office/2019/extlst" xmlns:r="http://schemas.openxmlformats.org/officeDocument/2006/relationships" xmlns:m="http://schemas.openxmlformats.org/officeDocument/2006/math" xmlns:v="urn:schemas-microsoft-com:vml" xmlns:wp14="http://schemas.microsoft.com/office/word/2010/wordprocessingDrawing" xmlns:wp="http://schemas.openxmlformats.org/drawingml/2006/wordprocessingDrawing" xmlns:w10="urn:schemas-microsoft-com:office:word" xmlns:w="http://schemas.openxmlformats.org/wordprocessingml/2006/main" xmlns:w14="http://schemas.microsoft.com/office/word/2010/wordml" xmlns:w15="http://schemas.microsoft.com/office/word/2012/wordml" xmlns:w16cex="http://schemas.microsoft.com/office/word/2018/wordml/cex" xmlns:w16cid="http://schemas.microsoft.com/office/word/2016/wordml/cid" xmlns:w16="http://schemas.microsoft.com/office/word/2018/wordml" xmlns:w16du="http://schemas.microsoft.com/office/word/2023/wordml/word16du" xmlns:w16sdtdh="http://schemas.microsoft.com/office/word/2020/wordml/sdtdatahash" xmlns:w16se="http://schemas.microsoft.com/office/word/2015/wordml/symex" xmlns:wpg="http://schemas.microsoft.com/office/word/2010/wordprocessingGroup" xmlns:wpi="http://schemas.microsoft.com/office/word/2010/wordprocessingInk" xmlns:wne="http://schemas.microsoft.com/office/word/2006/wordml" xmlns:wps="http://schemas.microsoft.com/office/word/2010/wordprocessingShape" mc:Ignorable="w14 w15 w16se w16cid w16 w16cex w16sdtdh w16du wp14">
   <w:endnote w:type="separator" w:id="-1">
     <w:p>
       <w:r>
@@ -3603,7 +3166,7 @@
 </file>
 
 <file path=word/footnotes.xml><?xml version="1.0" encoding="utf-8"?>
-<w:footnotes xmlns:wpc="http://schemas.microsoft.com/office/word/2010/wordprocessingCanvas" xmlns:cx="http://schemas.microsoft.com/office/drawing/2014/chartex" xmlns:cx1="http://schemas.microsoft.com/office/drawing/2015/9/8/chartex" xmlns:cx2="http://schemas.microsoft.com/office/drawing/2015/10/21/chartex" xmlns:cx3="http://schemas.microsoft.com/office/drawing/2016/5/9/chartex" xmlns:cx4="http://schemas.microsoft.com/office/drawing/2016/5/10/chartex" xmlns:cx5="http://schemas.microsoft.com/office/drawing/2016/5/11/chartex" xmlns:cx6="http://schemas.microsoft.com/office/drawing/2016/5/12/chartex" xmlns:cx7="http://schemas.microsoft.com/office/drawing/2016/5/13/chartex" xmlns:cx8="http://schemas.microsoft.com/office/drawing/2016/5/14/chartex" xmlns:mc="http://schemas.openxmlformats.org/markup-compatibility/2006" xmlns:aink="http://schemas.microsoft.com/office/drawing/2016/ink" xmlns:am3d="http://schemas.microsoft.com/office/drawing/2017/model3d" xmlns:o="urn:schemas-microsoft-com:office:office" xmlns:oel="http://schemas.microsoft.com/office/2019/extlst" xmlns:r="http://schemas.openxmlformats.org/officeDocument/2006/relationships" xmlns:m="http://schemas.openxmlformats.org/officeDocument/2006/math" xmlns:v="urn:schemas-microsoft-com:vml" xmlns:wp14="http://schemas.microsoft.com/office/word/2010/wordprocessingDrawing" xmlns:wp="http://schemas.openxmlformats.org/drawingml/2006/wordprocessingDrawing" xmlns:w10="urn:schemas-microsoft-com:office:word" xmlns:w="http://schemas.openxmlformats.org/wordprocessingml/2006/main" xmlns:w14="http://schemas.microsoft.com/office/word/2010/wordml" xmlns:w15="http://schemas.microsoft.com/office/word/2012/wordml" xmlns:w16cex="http://schemas.microsoft.com/office/word/2018/wordml/cex" xmlns:w16cid="http://schemas.microsoft.com/office/word/2016/wordml/cid" xmlns:w16="http://schemas.microsoft.com/office/word/2018/wordml" xmlns:w16sdtdh="http://schemas.microsoft.com/office/word/2020/wordml/sdtdatahash" xmlns:w16se="http://schemas.microsoft.com/office/word/2015/wordml/symex" xmlns:wpg="http://schemas.microsoft.com/office/word/2010/wordprocessingGroup" xmlns:wpi="http://schemas.microsoft.com/office/word/2010/wordprocessingInk" xmlns:wne="http://schemas.microsoft.com/office/word/2006/wordml" xmlns:wps="http://schemas.microsoft.com/office/word/2010/wordprocessingShape" mc:Ignorable="w14 w15 w16se w16cid w16 w16cex w16sdtdh wp14">
+<w:footnotes xmlns:wpc="http://schemas.microsoft.com/office/word/2010/wordprocessingCanvas" xmlns:cx="http://schemas.microsoft.com/office/drawing/2014/chartex" xmlns:cx1="http://schemas.microsoft.com/office/drawing/2015/9/8/chartex" xmlns:cx2="http://schemas.microsoft.com/office/drawing/2015/10/21/chartex" xmlns:cx3="http://schemas.microsoft.com/office/drawing/2016/5/9/chartex" xmlns:cx4="http://schemas.microsoft.com/office/drawing/2016/5/10/chartex" xmlns:cx5="http://schemas.microsoft.com/office/drawing/2016/5/11/chartex" xmlns:cx6="http://schemas.microsoft.com/office/drawing/2016/5/12/chartex" xmlns:cx7="http://schemas.microsoft.com/office/drawing/2016/5/13/chartex" xmlns:cx8="http://schemas.microsoft.com/office/drawing/2016/5/14/chartex" xmlns:mc="http://schemas.openxmlformats.org/markup-compatibility/2006" xmlns:aink="http://schemas.microsoft.com/office/drawing/2016/ink" xmlns:am3d="http://schemas.microsoft.com/office/drawing/2017/model3d" xmlns:o="urn:schemas-microsoft-com:office:office" xmlns:oel="http://schemas.microsoft.com/office/2019/extlst" xmlns:r="http://schemas.openxmlformats.org/officeDocument/2006/relationships" xmlns:m="http://schemas.openxmlformats.org/officeDocument/2006/math" xmlns:v="urn:schemas-microsoft-com:vml" xmlns:wp14="http://schemas.microsoft.com/office/word/2010/wordprocessingDrawing" xmlns:wp="http://schemas.openxmlformats.org/drawingml/2006/wordprocessingDrawing" xmlns:w10="urn:schemas-microsoft-com:office:word" xmlns:w="http://schemas.openxmlformats.org/wordprocessingml/2006/main" xmlns:w14="http://schemas.microsoft.com/office/word/2010/wordml" xmlns:w15="http://schemas.microsoft.com/office/word/2012/wordml" xmlns:w16cex="http://schemas.microsoft.com/office/word/2018/wordml/cex" xmlns:w16cid="http://schemas.microsoft.com/office/word/2016/wordml/cid" xmlns:w16="http://schemas.microsoft.com/office/word/2018/wordml" xmlns:w16du="http://schemas.microsoft.com/office/word/2023/wordml/word16du" xmlns:w16sdtdh="http://schemas.microsoft.com/office/word/2020/wordml/sdtdatahash" xmlns:w16se="http://schemas.microsoft.com/office/word/2015/wordml/symex" xmlns:wpg="http://schemas.microsoft.com/office/word/2010/wordprocessingGroup" xmlns:wpi="http://schemas.microsoft.com/office/word/2010/wordprocessingInk" xmlns:wne="http://schemas.microsoft.com/office/word/2006/wordml" xmlns:wps="http://schemas.microsoft.com/office/word/2010/wordprocessingShape" mc:Ignorable="w14 w15 w16se w16cid w16 w16cex w16sdtdh w16du wp14">
   <w:footnote w:type="separator" w:id="-1">
     <w:p>
       <w:r>
@@ -3622,7 +3185,7 @@
 </file>
 
 <file path=word/styles.xml><?xml version="1.0" encoding="utf-8"?>
-<w:styles xmlns:mc="http://schemas.openxmlformats.org/markup-compatibility/2006" xmlns:r="http://schemas.openxmlformats.org/officeDocument/2006/relationships" xmlns:w="http://schemas.openxmlformats.org/wordprocessingml/2006/main" xmlns:w14="http://schemas.microsoft.com/office/word/2010/wordml" xmlns:w15="http://schemas.microsoft.com/office/word/2012/wordml" xmlns:w16cex="http://schemas.microsoft.com/office/word/2018/wordml/cex" xmlns:w16cid="http://schemas.microsoft.com/office/word/2016/wordml/cid" xmlns:w16="http://schemas.microsoft.com/office/word/2018/wordml" xmlns:w16sdtdh="http://schemas.microsoft.com/office/word/2020/wordml/sdtdatahash" xmlns:w16se="http://schemas.microsoft.com/office/word/2015/wordml/symex" mc:Ignorable="w14 w15 w16se w16cid w16 w16cex w16sdtdh">
+<w:styles xmlns:mc="http://schemas.openxmlformats.org/markup-compatibility/2006" xmlns:r="http://schemas.openxmlformats.org/officeDocument/2006/relationships" xmlns:w="http://schemas.openxmlformats.org/wordprocessingml/2006/main" xmlns:w14="http://schemas.microsoft.com/office/word/2010/wordml" xmlns:w15="http://schemas.microsoft.com/office/word/2012/wordml" xmlns:w16cex="http://schemas.microsoft.com/office/word/2018/wordml/cex" xmlns:w16cid="http://schemas.microsoft.com/office/word/2016/wordml/cid" xmlns:w16="http://schemas.microsoft.com/office/word/2018/wordml" xmlns:w16du="http://schemas.microsoft.com/office/word/2023/wordml/word16du" xmlns:w16sdtdh="http://schemas.microsoft.com/office/word/2020/wordml/sdtdatahash" xmlns:w16se="http://schemas.microsoft.com/office/word/2015/wordml/symex" mc:Ignorable="w14 w15 w16se w16cid w16 w16cex w16sdtdh w16du">
   <w:docDefaults>
     <w:rPrDefault>
       <w:rPr>
@@ -3630,7 +3193,7 @@
         <w:kern w:val="2"/>
         <w:sz w:val="24"/>
         <w:szCs w:val="24"/>
-        <w:lang w:val="en-NO" w:eastAsia="en-US" w:bidi="ar-SA"/>
+        <w:lang w:eastAsia="en-US" w:bidi="ar-SA"/>
         <w14:ligatures w14:val="standardContextual"/>
       </w:rPr>
     </w:rPrDefault>

</xml_diff>

<commit_message>
Add answers in answer sheet
</commit_message>
<xml_diff>
--- a/svarark.docx
+++ b/svarark.docx
@@ -2248,6 +2248,46 @@
             <w:pPr>
               <w:cnfStyle w:val="000000000000" w:firstRow="0" w:lastRow="0" w:firstColumn="0" w:lastColumn="0" w:oddVBand="0" w:evenVBand="0" w:oddHBand="0" w:evenHBand="0" w:firstRowFirstColumn="0" w:firstRowLastColumn="0" w:lastRowFirstColumn="0" w:lastRowLastColumn="0"/>
             </w:pPr>
+            <w:r>
+              <w:rPr>
+                <w:noProof/>
+              </w:rPr>
+              <w:drawing>
+                <wp:inline distT="0" distB="0" distL="0" distR="0" wp14:anchorId="2561EFAE" wp14:editId="292E54E4">
+                  <wp:extent cx="4333875" cy="1447186"/>
+                  <wp:effectExtent l="0" t="0" r="0" b="635"/>
+                  <wp:docPr id="405448688" name="Picture 1"/>
+                  <wp:cNvGraphicFramePr>
+                    <a:graphicFrameLocks xmlns:a="http://schemas.openxmlformats.org/drawingml/2006/main" noChangeAspect="1"/>
+                  </wp:cNvGraphicFramePr>
+                  <a:graphic xmlns:a="http://schemas.openxmlformats.org/drawingml/2006/main">
+                    <a:graphicData uri="http://schemas.openxmlformats.org/drawingml/2006/picture">
+                      <pic:pic xmlns:pic="http://schemas.openxmlformats.org/drawingml/2006/picture">
+                        <pic:nvPicPr>
+                          <pic:cNvPr id="405448688" name=""/>
+                          <pic:cNvPicPr/>
+                        </pic:nvPicPr>
+                        <pic:blipFill>
+                          <a:blip r:embed="rId6"/>
+                          <a:stretch>
+                            <a:fillRect/>
+                          </a:stretch>
+                        </pic:blipFill>
+                        <pic:spPr>
+                          <a:xfrm>
+                            <a:off x="0" y="0"/>
+                            <a:ext cx="4344279" cy="1450660"/>
+                          </a:xfrm>
+                          <a:prstGeom prst="rect">
+                            <a:avLst/>
+                          </a:prstGeom>
+                        </pic:spPr>
+                      </pic:pic>
+                    </a:graphicData>
+                  </a:graphic>
+                </wp:inline>
+              </w:drawing>
+            </w:r>
           </w:p>
         </w:tc>
       </w:tr>
@@ -2343,7 +2383,16 @@
           <w:p>
             <w:pPr>
               <w:cnfStyle w:val="000000000000" w:firstRow="0" w:lastRow="0" w:firstColumn="0" w:lastColumn="0" w:oddVBand="0" w:evenVBand="0" w:oddHBand="0" w:evenHBand="0" w:firstRowFirstColumn="0" w:firstRowLastColumn="0" w:lastRowFirstColumn="0" w:lastRowLastColumn="0"/>
-            </w:pPr>
+              <w:rPr>
+                <w:lang w:val="nb-NO"/>
+              </w:rPr>
+            </w:pPr>
+            <w:r>
+              <w:rPr>
+                <w:lang w:val="nb-NO"/>
+              </w:rPr>
+              <w:t>Klyngene ser ut til å representere de 3 sifrene som er i utvalget fra datasettet.</w:t>
+            </w:r>
           </w:p>
         </w:tc>
       </w:tr>
@@ -2381,6 +2430,7 @@
                 <w:color w:val="000000" w:themeColor="text1"/>
                 <w:lang w:val="nb-NO"/>
               </w:rPr>
+              <w:lastRenderedPageBreak/>
               <w:t>3b.3)</w:t>
             </w:r>
           </w:p>
@@ -2505,7 +2555,16 @@
           <w:p>
             <w:pPr>
               <w:cnfStyle w:val="000000000000" w:firstRow="0" w:lastRow="0" w:firstColumn="0" w:lastColumn="0" w:oddVBand="0" w:evenVBand="0" w:oddHBand="0" w:evenHBand="0" w:firstRowFirstColumn="0" w:firstRowLastColumn="0" w:lastRowFirstColumn="0" w:lastRowLastColumn="0"/>
-            </w:pPr>
+              <w:rPr>
+                <w:lang w:val="nb-NO"/>
+              </w:rPr>
+            </w:pPr>
+            <w:r>
+              <w:rPr>
+                <w:lang w:val="nb-NO"/>
+              </w:rPr>
+              <w:t xml:space="preserve">Artikkelen introduserer to metoder for å finne et forslag for K, «The Elbow Method» og «The Silhouette Method». </w:t>
+            </w:r>
           </w:p>
         </w:tc>
       </w:tr>
@@ -2634,7 +2693,6 @@
               <w:rPr>
                 <w:lang w:val="nb-NO"/>
               </w:rPr>
-              <w:lastRenderedPageBreak/>
               <w:t>Svar</w:t>
             </w:r>
           </w:p>
@@ -2646,7 +2704,134 @@
           <w:p>
             <w:pPr>
               <w:cnfStyle w:val="000000000000" w:firstRow="0" w:lastRow="0" w:firstColumn="0" w:lastColumn="0" w:oddVBand="0" w:evenVBand="0" w:oddHBand="0" w:evenHBand="0" w:firstRowFirstColumn="0" w:firstRowLastColumn="0" w:lastRowFirstColumn="0" w:lastRowLastColumn="0"/>
-            </w:pPr>
+              <w:rPr>
+                <w:lang w:val="nb-NO"/>
+              </w:rPr>
+            </w:pPr>
+            <w:r>
+              <w:rPr>
+                <w:lang w:val="nb-NO"/>
+              </w:rPr>
+              <w:t>K = 2:</w:t>
+            </w:r>
+          </w:p>
+          <w:p>
+            <w:pPr>
+              <w:cnfStyle w:val="000000000000" w:firstRow="0" w:lastRow="0" w:firstColumn="0" w:lastColumn="0" w:oddVBand="0" w:evenVBand="0" w:oddHBand="0" w:evenHBand="0" w:firstRowFirstColumn="0" w:firstRowLastColumn="0" w:lastRowFirstColumn="0" w:lastRowLastColumn="0"/>
+              <w:rPr>
+                <w:lang w:val="nb-NO"/>
+              </w:rPr>
+            </w:pPr>
+            <w:r>
+              <w:rPr>
+                <w:noProof/>
+              </w:rPr>
+              <w:drawing>
+                <wp:inline distT="0" distB="0" distL="0" distR="0" wp14:anchorId="71B3CE69" wp14:editId="62D09F66">
+                  <wp:extent cx="2333625" cy="1161761"/>
+                  <wp:effectExtent l="0" t="0" r="0" b="635"/>
+                  <wp:docPr id="818721581" name="Picture 1"/>
+                  <wp:cNvGraphicFramePr>
+                    <a:graphicFrameLocks xmlns:a="http://schemas.openxmlformats.org/drawingml/2006/main" noChangeAspect="1"/>
+                  </wp:cNvGraphicFramePr>
+                  <a:graphic xmlns:a="http://schemas.openxmlformats.org/drawingml/2006/main">
+                    <a:graphicData uri="http://schemas.openxmlformats.org/drawingml/2006/picture">
+                      <pic:pic xmlns:pic="http://schemas.openxmlformats.org/drawingml/2006/picture">
+                        <pic:nvPicPr>
+                          <pic:cNvPr id="818721581" name=""/>
+                          <pic:cNvPicPr/>
+                        </pic:nvPicPr>
+                        <pic:blipFill>
+                          <a:blip r:embed="rId7"/>
+                          <a:stretch>
+                            <a:fillRect/>
+                          </a:stretch>
+                        </pic:blipFill>
+                        <pic:spPr>
+                          <a:xfrm>
+                            <a:off x="0" y="0"/>
+                            <a:ext cx="2342974" cy="1166415"/>
+                          </a:xfrm>
+                          <a:prstGeom prst="rect">
+                            <a:avLst/>
+                          </a:prstGeom>
+                        </pic:spPr>
+                      </pic:pic>
+                    </a:graphicData>
+                  </a:graphic>
+                </wp:inline>
+              </w:drawing>
+            </w:r>
+          </w:p>
+          <w:p>
+            <w:pPr>
+              <w:cnfStyle w:val="000000000000" w:firstRow="0" w:lastRow="0" w:firstColumn="0" w:lastColumn="0" w:oddVBand="0" w:evenVBand="0" w:oddHBand="0" w:evenHBand="0" w:firstRowFirstColumn="0" w:firstRowLastColumn="0" w:lastRowFirstColumn="0" w:lastRowLastColumn="0"/>
+              <w:rPr>
+                <w:lang w:val="nb-NO"/>
+              </w:rPr>
+            </w:pPr>
+          </w:p>
+          <w:p>
+            <w:pPr>
+              <w:cnfStyle w:val="000000000000" w:firstRow="0" w:lastRow="0" w:firstColumn="0" w:lastColumn="0" w:oddVBand="0" w:evenVBand="0" w:oddHBand="0" w:evenHBand="0" w:firstRowFirstColumn="0" w:firstRowLastColumn="0" w:lastRowFirstColumn="0" w:lastRowLastColumn="0"/>
+              <w:rPr>
+                <w:lang w:val="nb-NO"/>
+              </w:rPr>
+            </w:pPr>
+            <w:r>
+              <w:rPr>
+                <w:lang w:val="nb-NO"/>
+              </w:rPr>
+              <w:t>K = 4:</w:t>
+            </w:r>
+          </w:p>
+          <w:p>
+            <w:pPr>
+              <w:cnfStyle w:val="000000000000" w:firstRow="0" w:lastRow="0" w:firstColumn="0" w:lastColumn="0" w:oddVBand="0" w:evenVBand="0" w:oddHBand="0" w:evenHBand="0" w:firstRowFirstColumn="0" w:firstRowLastColumn="0" w:lastRowFirstColumn="0" w:lastRowLastColumn="0"/>
+              <w:rPr>
+                <w:lang w:val="nb-NO"/>
+              </w:rPr>
+            </w:pPr>
+            <w:r>
+              <w:rPr>
+                <w:noProof/>
+              </w:rPr>
+              <w:drawing>
+                <wp:inline distT="0" distB="0" distL="0" distR="0" wp14:anchorId="44AD7C1E" wp14:editId="233752C8">
+                  <wp:extent cx="4676775" cy="1165308"/>
+                  <wp:effectExtent l="0" t="0" r="0" b="0"/>
+                  <wp:docPr id="1662739659" name="Picture 1"/>
+                  <wp:cNvGraphicFramePr>
+                    <a:graphicFrameLocks xmlns:a="http://schemas.openxmlformats.org/drawingml/2006/main" noChangeAspect="1"/>
+                  </wp:cNvGraphicFramePr>
+                  <a:graphic xmlns:a="http://schemas.openxmlformats.org/drawingml/2006/main">
+                    <a:graphicData uri="http://schemas.openxmlformats.org/drawingml/2006/picture">
+                      <pic:pic xmlns:pic="http://schemas.openxmlformats.org/drawingml/2006/picture">
+                        <pic:nvPicPr>
+                          <pic:cNvPr id="1662739659" name=""/>
+                          <pic:cNvPicPr/>
+                        </pic:nvPicPr>
+                        <pic:blipFill>
+                          <a:blip r:embed="rId8"/>
+                          <a:stretch>
+                            <a:fillRect/>
+                          </a:stretch>
+                        </pic:blipFill>
+                        <pic:spPr>
+                          <a:xfrm>
+                            <a:off x="0" y="0"/>
+                            <a:ext cx="4685240" cy="1167417"/>
+                          </a:xfrm>
+                          <a:prstGeom prst="rect">
+                            <a:avLst/>
+                          </a:prstGeom>
+                        </pic:spPr>
+                      </pic:pic>
+                    </a:graphicData>
+                  </a:graphic>
+                </wp:inline>
+              </w:drawing>
+            </w:r>
           </w:p>
         </w:tc>
       </w:tr>
@@ -2742,7 +2927,16 @@
           <w:p>
             <w:pPr>
               <w:cnfStyle w:val="000000000000" w:firstRow="0" w:lastRow="0" w:firstColumn="0" w:lastColumn="0" w:oddVBand="0" w:evenVBand="0" w:oddHBand="0" w:evenHBand="0" w:firstRowFirstColumn="0" w:firstRowLastColumn="0" w:lastRowFirstColumn="0" w:lastRowLastColumn="0"/>
-            </w:pPr>
+              <w:rPr>
+                <w:lang w:val="nb-NO"/>
+              </w:rPr>
+            </w:pPr>
+            <w:r>
+              <w:rPr>
+                <w:lang w:val="nb-NO"/>
+              </w:rPr>
+              <w:t xml:space="preserve">Vi syns grupperingsalgoritmen har laget noen gode/meningsfulle grupper av bildene. </w:t>
+            </w:r>
           </w:p>
         </w:tc>
       </w:tr>

</xml_diff>

<commit_message>
flere svar "We ballin" skrrrt
</commit_message>
<xml_diff>
--- a/svarark.docx
+++ b/svarark.docx
@@ -3052,6 +3052,21 @@
             <w:pPr>
               <w:cnfStyle w:val="000000000000" w:firstRow="0" w:lastRow="0" w:firstColumn="0" w:lastColumn="0" w:oddVBand="0" w:evenVBand="0" w:oddHBand="0" w:evenHBand="0" w:firstRowFirstColumn="0" w:firstRowLastColumn="0" w:lastRowFirstColumn="0" w:lastRowLastColumn="0"/>
             </w:pPr>
+            <w:r>
+              <w:t>Med average</w:t>
+            </w:r>
+            <w:r>
+              <w:t xml:space="preserve"> </w:t>
+            </w:r>
+            <w:r>
+              <w:t xml:space="preserve">starter alle MNIST-vektorene som sin egen klynge, og ved hver iterasjon beregner man en ny klynge basert på gjennomsnittsavstanden mellom alle verdiene i vektorene. Det vil si at for hver iterasjon vil to klynger bli til </w:t>
+            </w:r>
+            <w:r>
+              <w:t>e</w:t>
+            </w:r>
+            <w:r>
+              <w:t>n.</w:t>
+            </w:r>
           </w:p>
         </w:tc>
       </w:tr>
@@ -3308,6 +3323,7 @@
               <w:rPr>
                 <w:lang w:val="nb-NO"/>
               </w:rPr>
+              <w:lastRenderedPageBreak/>
               <w:t>Svar</w:t>
             </w:r>
           </w:p>
@@ -3320,6 +3336,9 @@
             <w:pPr>
               <w:cnfStyle w:val="000000000000" w:firstRow="0" w:lastRow="0" w:firstColumn="0" w:lastColumn="0" w:oddVBand="0" w:evenVBand="0" w:oddHBand="0" w:evenHBand="0" w:firstRowFirstColumn="0" w:firstRowLastColumn="0" w:lastRowFirstColumn="0" w:lastRowLastColumn="0"/>
             </w:pPr>
+            <w:r>
+              <w:t>Dette er en typisk oppgave som egner seg godt for nevrale nettverk. Et nevralt nettverk bruker noder, vektede kanter og bias for å lagre informasjon i en nodegraf. Deretter brukes tilbakepropagering for å trene opp det nevrale nettverket til å gi mer og mer korrekte svar. Da kan man gi et bilde til det nevrale nettverket, og det vil fortelle deg hvilket tall det er.</w:t>
+            </w:r>
           </w:p>
         </w:tc>
       </w:tr>
@@ -3387,7 +3406,7 @@
         <w:kern w:val="2"/>
         <w:sz w:val="24"/>
         <w:szCs w:val="24"/>
-        <w:lang w:eastAsia="en-US" w:bidi="ar-SA"/>
+        <w:lang w:val="en-NO" w:eastAsia="en-US" w:bidi="ar-SA"/>
         <w14:ligatures w14:val="standardContextual"/>
       </w:rPr>
     </w:rPrDefault>
@@ -3778,7 +3797,6 @@
   <w:style w:type="character" w:default="1" w:styleId="DefaultParagraphFont">
     <w:name w:val="Default Paragraph Font"/>
     <w:uiPriority w:val="1"/>
-    <w:semiHidden/>
     <w:unhideWhenUsed/>
   </w:style>
   <w:style w:type="table" w:default="1" w:styleId="TableNormal">

</xml_diff>